<commit_message>
Adicionando planilha de risco
</commit_message>
<xml_diff>
--- a/Documentação e backlog/especificações-dashboard.docx
+++ b/Documentação e backlog/especificações-dashboard.docx
@@ -17,7 +17,7 @@
           <w:noProof/>
         </w:rPr>
         <w:drawing>
-          <wp:inline distT="0" distB="0" distL="0" distR="0" wp14:anchorId="1EBD6C92" wp14:editId="07F6EAAC">
+          <wp:inline distT="0" distB="0" distL="0" distR="0" wp14:anchorId="1EBD6C92" wp14:editId="4D241C89">
             <wp:extent cx="2383874" cy="1242144"/>
             <wp:effectExtent l="0" t="0" r="0" b="0"/>
             <wp:docPr id="455106607" name="Imagem 455106607"/>
@@ -636,49 +636,6 @@
           <w:szCs w:val="28"/>
         </w:rPr>
       </w:pPr>
-      <w:r>
-        <w:rPr>
-          <w:rFonts w:ascii="Arial" w:eastAsia="Arial" w:hAnsi="Arial" w:cs="Arial"/>
-          <w:sz w:val="28"/>
-          <w:szCs w:val="28"/>
-        </w:rPr>
-        <w:t xml:space="preserve">Um gráfico em linha mostrando uma média do nível de </w:t>
-      </w:r>
-      <w:r>
-        <w:rPr>
-          <w:rFonts w:ascii="Arial" w:eastAsia="Arial" w:hAnsi="Arial" w:cs="Arial"/>
-          <w:b/>
-          <w:bCs/>
-          <w:sz w:val="28"/>
-          <w:szCs w:val="28"/>
-        </w:rPr>
-        <w:t xml:space="preserve">CO2 </w:t>
-      </w:r>
-      <w:r>
-        <w:rPr>
-          <w:rFonts w:ascii="Arial" w:eastAsia="Arial" w:hAnsi="Arial" w:cs="Arial"/>
-          <w:sz w:val="28"/>
-          <w:szCs w:val="28"/>
-        </w:rPr>
-        <w:t>de todos os tanques implementados ao sistema</w:t>
-      </w:r>
-      <w:r>
-        <w:rPr>
-          <w:rFonts w:ascii="Arial" w:eastAsia="Arial" w:hAnsi="Arial" w:cs="Arial"/>
-          <w:sz w:val="28"/>
-          <w:szCs w:val="28"/>
-        </w:rPr>
-        <w:t>.</w:t>
-      </w:r>
-    </w:p>
-    <w:p>
-      <w:pPr>
-        <w:rPr>
-          <w:rFonts w:ascii="Arial" w:eastAsia="Arial" w:hAnsi="Arial" w:cs="Arial"/>
-          <w:sz w:val="28"/>
-          <w:szCs w:val="28"/>
-        </w:rPr>
-      </w:pPr>
     </w:p>
     <w:p>
       <w:pPr>
@@ -716,6 +673,7 @@
           <w:rFonts w:ascii="Arial" w:eastAsia="Arial" w:hAnsi="Arial" w:cs="Arial"/>
           <w:b/>
           <w:bCs/>
+          <w:noProof/>
           <w:sz w:val="28"/>
           <w:szCs w:val="28"/>
         </w:rPr>
@@ -773,6 +731,73 @@
           <w:szCs w:val="28"/>
         </w:rPr>
       </w:pPr>
+    </w:p>
+    <w:p>
+      <w:pPr>
+        <w:rPr>
+          <w:rFonts w:ascii="Arial" w:eastAsia="Arial" w:hAnsi="Arial" w:cs="Arial"/>
+          <w:sz w:val="28"/>
+          <w:szCs w:val="28"/>
+        </w:rPr>
+      </w:pPr>
+      <w:r>
+        <w:rPr>
+          <w:rFonts w:ascii="Arial" w:eastAsia="Arial" w:hAnsi="Arial" w:cs="Arial"/>
+          <w:sz w:val="28"/>
+          <w:szCs w:val="28"/>
+        </w:rPr>
+        <w:t xml:space="preserve">Um gráfico em </w:t>
+      </w:r>
+      <w:r>
+        <w:rPr>
+          <w:rFonts w:ascii="Arial" w:eastAsia="Arial" w:hAnsi="Arial" w:cs="Arial"/>
+          <w:sz w:val="28"/>
+          <w:szCs w:val="28"/>
+        </w:rPr>
+        <w:t xml:space="preserve">pizza </w:t>
+      </w:r>
+      <w:r>
+        <w:rPr>
+          <w:rFonts w:ascii="Arial" w:eastAsia="Arial" w:hAnsi="Arial" w:cs="Arial"/>
+          <w:sz w:val="28"/>
+          <w:szCs w:val="28"/>
+        </w:rPr>
+        <w:t xml:space="preserve">mostrando </w:t>
+      </w:r>
+      <w:r>
+        <w:rPr>
+          <w:rFonts w:ascii="Arial" w:eastAsia="Arial" w:hAnsi="Arial" w:cs="Arial"/>
+          <w:sz w:val="28"/>
+          <w:szCs w:val="28"/>
+        </w:rPr>
+        <w:t>a concentração</w:t>
+      </w:r>
+      <w:r>
+        <w:rPr>
+          <w:rFonts w:ascii="Arial" w:eastAsia="Arial" w:hAnsi="Arial" w:cs="Arial"/>
+          <w:sz w:val="28"/>
+          <w:szCs w:val="28"/>
+        </w:rPr>
+        <w:t xml:space="preserve"> do nível de </w:t>
+      </w:r>
+      <w:r>
+        <w:rPr>
+          <w:rFonts w:ascii="Arial" w:eastAsia="Arial" w:hAnsi="Arial" w:cs="Arial"/>
+          <w:b/>
+          <w:bCs/>
+          <w:sz w:val="28"/>
+          <w:szCs w:val="28"/>
+        </w:rPr>
+        <w:t xml:space="preserve">CO2 </w:t>
+      </w:r>
+      <w:r>
+        <w:rPr>
+          <w:rFonts w:ascii="Arial" w:eastAsia="Arial" w:hAnsi="Arial" w:cs="Arial"/>
+          <w:sz w:val="28"/>
+          <w:szCs w:val="28"/>
+        </w:rPr>
+        <w:t>de todos os tanques implementados ao sistema.</w:t>
+      </w:r>
     </w:p>
     <w:p>
       <w:pPr>
@@ -1352,6 +1377,7 @@
       <w:r>
         <w:rPr>
           <w:rFonts w:ascii="Arial" w:eastAsia="Arial" w:hAnsi="Arial" w:cs="Arial"/>
+          <w:noProof/>
           <w:sz w:val="28"/>
           <w:szCs w:val="28"/>
         </w:rPr>

</xml_diff>